<commit_message>
Written TDD Doc (incomplete)
Written most of TDD report, needs screenshot of passing tests
</commit_message>
<xml_diff>
--- a/Sprint_2/Reports/Sprint 2 Testing.docx
+++ b/Sprint_2/Reports/Sprint 2 Testing.docx
@@ -7,7 +7,22 @@
         <w:pStyle w:val="Heading1"/>
       </w:pPr>
       <w:r>
-        <w:t>Sprint 2 Testing</w:t>
+        <w:t>Sprint 2 Test</w:t>
+      </w:r>
+      <w:r>
+        <w:t xml:space="preserve"> Driven Development – </w:t>
+      </w:r>
+      <w:r>
+        <w:t>Price</w:t>
+      </w:r>
+      <w:r>
+        <w:t xml:space="preserve"> </w:t>
+      </w:r>
+      <w:r>
+        <w:t>Sort</w:t>
+      </w:r>
+      <w:r>
+        <w:t>ing</w:t>
       </w:r>
     </w:p>
     <w:p>
@@ -16,16 +31,159 @@
       </w:pPr>
       <w:r>
         <w:t>Our test</w:t>
+      </w:r>
+    </w:p>
+    <w:p>
+      <w:r>
+        <w:t xml:space="preserve">In the video, we are creating tests for (and writing the passing code) for the </w:t>
+      </w:r>
+      <w:r>
+        <w:t>price sorting</w:t>
+      </w:r>
+      <w:r>
+        <w:t xml:space="preserve"> feature</w:t>
+      </w:r>
+      <w:r>
+        <w:t>, in this case sorting from cheapest to most expensive</w:t>
+      </w:r>
+      <w:r>
+        <w:t xml:space="preserve">. This allows users to </w:t>
+      </w:r>
+      <w:r>
+        <w:t>find their cheapest option for a procedure</w:t>
+      </w:r>
+      <w:r>
+        <w:t>, meaning that its functionality is essential for the website as it is important for the customer to be able to find their cheapest option of procedure &amp; provider</w:t>
+      </w:r>
+      <w:r>
+        <w:t>.</w:t>
+      </w:r>
+    </w:p>
+    <w:p>
+      <w:r>
+        <w:t xml:space="preserve">The test </w:t>
+      </w:r>
+      <w:r>
+        <w:t xml:space="preserve">involves </w:t>
+      </w:r>
+      <w:r>
+        <w:t>ensuring that the function obtains properly sorted data which matches the expected output data we generated using a manual SQL query. This is the final test before ensuring that it displays on the actual website, and one of the last before the acceptance test.</w:t>
+      </w:r>
+    </w:p>
+    <w:p>
+      <w:pPr>
+        <w:pStyle w:val="Heading2"/>
+      </w:pPr>
+      <w:r>
+        <w:t>Acceptance test</w:t>
+      </w:r>
+    </w:p>
+    <w:p>
+      <w:r>
+        <w:t xml:space="preserve">The acceptance test for this feature is </w:t>
+      </w:r>
+      <w:r>
+        <w:t>ensuring</w:t>
+      </w:r>
+      <w:r>
+        <w:t xml:space="preserve"> that</w:t>
+      </w:r>
+      <w:r>
+        <w:t>:</w:t>
+      </w:r>
+    </w:p>
+    <w:p>
+      <w:pPr>
+        <w:pStyle w:val="ListParagraph"/>
+        <w:numPr>
+          <w:ilvl w:val="0"/>
+          <w:numId w:val="1"/>
+        </w:numPr>
+      </w:pPr>
+      <w:r>
+        <w:t>the output displayed on the website</w:t>
+      </w:r>
+      <w:r>
+        <w:t xml:space="preserve"> </w:t>
+      </w:r>
+      <w:r>
+        <w:t>matches the result from running the equivalent query manually using SQL</w:t>
+      </w:r>
+      <w:r>
+        <w:t>,</w:t>
+      </w:r>
+    </w:p>
+    <w:p>
+      <w:pPr>
+        <w:pStyle w:val="ListParagraph"/>
+        <w:numPr>
+          <w:ilvl w:val="0"/>
+          <w:numId w:val="1"/>
+        </w:numPr>
+      </w:pPr>
+      <w:r>
+        <w:t>the output displayed on the website</w:t>
+      </w:r>
+      <w:r>
+        <w:t xml:space="preserve"> is properly formatted,</w:t>
+      </w:r>
+    </w:p>
+    <w:p>
+      <w:pPr>
+        <w:pStyle w:val="ListParagraph"/>
+        <w:numPr>
+          <w:ilvl w:val="0"/>
+          <w:numId w:val="1"/>
+        </w:numPr>
+      </w:pPr>
+      <w:r>
+        <w:t>the distances from the user’s location is correctly calculated, and</w:t>
+      </w:r>
+    </w:p>
+    <w:p>
+      <w:pPr>
+        <w:pStyle w:val="ListParagraph"/>
+        <w:numPr>
+          <w:ilvl w:val="0"/>
+          <w:numId w:val="1"/>
+        </w:numPr>
+      </w:pPr>
+      <w:r>
+        <w:t>all the relevant map markers are generated and displayed in the correct location</w:t>
+      </w:r>
+    </w:p>
+    <w:p>
+      <w:pPr>
+        <w:pStyle w:val="Heading2"/>
+      </w:pPr>
+      <w:r>
+        <w:t>Evidence of all tests</w:t>
+      </w:r>
+    </w:p>
+    <w:p>
+      <w:r>
+        <w:t xml:space="preserve">All the tests we created can be found in our GitHub repo at </w:t>
+      </w:r>
+      <w:hyperlink r:id="rId5" w:history="1">
+        <w:r>
+          <w:rPr>
+            <w:rStyle w:val="Hyperlink"/>
+          </w:rPr>
+          <w:t>https://github.com/JamesTiberiusKirk/team5agile/blob/master/Software_Code/backend/test/api.test.js</w:t>
+        </w:r>
+      </w:hyperlink>
+      <w:r>
+        <w:t>.</w:t>
+      </w:r>
+    </w:p>
+    <w:p>
+      <w:r>
+        <w:t>Evidence of all tests passing:</w:t>
       </w:r>
     </w:p>
     <w:p>
       <w:bookmarkStart w:id="0" w:name="_GoBack"/>
       <w:bookmarkEnd w:id="0"/>
-    </w:p>
-    <w:p>
-      <w:r>
-        <w:t>Location search</w:t>
-      </w:r>
     </w:p>
     <w:p/>
     <w:sectPr>
@@ -36,6 +194,127 @@
     </w:sectPr>
   </w:body>
 </w:document>
+</file>
+
+<file path=word/numbering.xml><?xml version="1.0" encoding="utf-8"?>
+<w:numbering xmlns:wpc="http://schemas.microsoft.com/office/word/2010/wordprocessingCanvas" xmlns:cx="http://schemas.microsoft.com/office/drawing/2014/chartex" xmlns:cx1="http://schemas.microsoft.com/office/drawing/2015/9/8/chartex" xmlns:cx2="http://schemas.microsoft.com/office/drawing/2015/10/21/chartex" xmlns:cx3="http://schemas.microsoft.com/office/drawing/2016/5/9/chartex" xmlns:cx4="http://schemas.microsoft.com/office/drawing/2016/5/10/chartex" xmlns:cx5="http://schemas.microsoft.com/office/drawing/2016/5/11/chartex" xmlns:cx6="http://schemas.microsoft.com/office/drawing/2016/5/12/chartex" xmlns:cx7="http://schemas.microsoft.com/office/drawing/2016/5/13/chartex" xmlns:cx8="http://schemas.microsoft.com/office/drawing/2016/5/14/chartex" xmlns:mc="http://schemas.openxmlformats.org/markup-compatibility/2006" xmlns:aink="http://schemas.microsoft.com/office/drawing/2016/ink" xmlns:am3d="http://schemas.microsoft.com/office/drawing/2017/model3d" xmlns:o="urn:schemas-microsoft-com:office:office" xmlns:r="http://schemas.openxmlformats.org/officeDocument/2006/relationships" xmlns:m="http://schemas.openxmlformats.org/officeDocument/2006/math" xmlns:v="urn:schemas-microsoft-com:vml" xmlns:wp14="http://schemas.microsoft.com/office/word/2010/wordprocessingDrawing" xmlns:wp="http://schemas.openxmlformats.org/drawingml/2006/wordprocessingDrawing" xmlns:w10="urn:schemas-microsoft-com:office:word" xmlns:w="http://schemas.openxmlformats.org/wordprocessingml/2006/main" xmlns:w14="http://schemas.microsoft.com/office/word/2010/wordml" xmlns:w15="http://schemas.microsoft.com/office/word/2012/wordml" xmlns:w16cid="http://schemas.microsoft.com/office/word/2016/wordml/cid" xmlns:w16se="http://schemas.microsoft.com/office/word/2015/wordml/symex" xmlns:wpg="http://schemas.microsoft.com/office/word/2010/wordprocessingGroup" xmlns:wpi="http://schemas.microsoft.com/office/word/2010/wordprocessingInk" xmlns:wne="http://schemas.microsoft.com/office/word/2006/wordml" xmlns:wps="http://schemas.microsoft.com/office/word/2010/wordprocessingShape" mc:Ignorable="w14 w15 w16se w16cid wp14">
+  <w:abstractNum w:abstractNumId="0" w15:restartNumberingAfterBreak="0">
+    <w:nsid w:val="46894A4E"/>
+    <w:multiLevelType w:val="hybridMultilevel"/>
+    <w:tmpl w:val="8820D0F2"/>
+    <w:lvl w:ilvl="0" w:tplc="08090001">
+      <w:start w:val="1"/>
+      <w:numFmt w:val="bullet"/>
+      <w:lvlText w:val=""/>
+      <w:lvlJc w:val="left"/>
+      <w:pPr>
+        <w:ind w:left="720" w:hanging="360"/>
+      </w:pPr>
+      <w:rPr>
+        <w:rFonts w:ascii="Symbol" w:hAnsi="Symbol" w:hint="default"/>
+      </w:rPr>
+    </w:lvl>
+    <w:lvl w:ilvl="1" w:tplc="08090003" w:tentative="1">
+      <w:start w:val="1"/>
+      <w:numFmt w:val="bullet"/>
+      <w:lvlText w:val="o"/>
+      <w:lvlJc w:val="left"/>
+      <w:pPr>
+        <w:ind w:left="1440" w:hanging="360"/>
+      </w:pPr>
+      <w:rPr>
+        <w:rFonts w:ascii="Courier New" w:hAnsi="Courier New" w:cs="Courier New" w:hint="default"/>
+      </w:rPr>
+    </w:lvl>
+    <w:lvl w:ilvl="2" w:tplc="08090005" w:tentative="1">
+      <w:start w:val="1"/>
+      <w:numFmt w:val="bullet"/>
+      <w:lvlText w:val=""/>
+      <w:lvlJc w:val="left"/>
+      <w:pPr>
+        <w:ind w:left="2160" w:hanging="360"/>
+      </w:pPr>
+      <w:rPr>
+        <w:rFonts w:ascii="Wingdings" w:hAnsi="Wingdings" w:hint="default"/>
+      </w:rPr>
+    </w:lvl>
+    <w:lvl w:ilvl="3" w:tplc="08090001" w:tentative="1">
+      <w:start w:val="1"/>
+      <w:numFmt w:val="bullet"/>
+      <w:lvlText w:val=""/>
+      <w:lvlJc w:val="left"/>
+      <w:pPr>
+        <w:ind w:left="2880" w:hanging="360"/>
+      </w:pPr>
+      <w:rPr>
+        <w:rFonts w:ascii="Symbol" w:hAnsi="Symbol" w:hint="default"/>
+      </w:rPr>
+    </w:lvl>
+    <w:lvl w:ilvl="4" w:tplc="08090003" w:tentative="1">
+      <w:start w:val="1"/>
+      <w:numFmt w:val="bullet"/>
+      <w:lvlText w:val="o"/>
+      <w:lvlJc w:val="left"/>
+      <w:pPr>
+        <w:ind w:left="3600" w:hanging="360"/>
+      </w:pPr>
+      <w:rPr>
+        <w:rFonts w:ascii="Courier New" w:hAnsi="Courier New" w:cs="Courier New" w:hint="default"/>
+      </w:rPr>
+    </w:lvl>
+    <w:lvl w:ilvl="5" w:tplc="08090005" w:tentative="1">
+      <w:start w:val="1"/>
+      <w:numFmt w:val="bullet"/>
+      <w:lvlText w:val=""/>
+      <w:lvlJc w:val="left"/>
+      <w:pPr>
+        <w:ind w:left="4320" w:hanging="360"/>
+      </w:pPr>
+      <w:rPr>
+        <w:rFonts w:ascii="Wingdings" w:hAnsi="Wingdings" w:hint="default"/>
+      </w:rPr>
+    </w:lvl>
+    <w:lvl w:ilvl="6" w:tplc="08090001" w:tentative="1">
+      <w:start w:val="1"/>
+      <w:numFmt w:val="bullet"/>
+      <w:lvlText w:val=""/>
+      <w:lvlJc w:val="left"/>
+      <w:pPr>
+        <w:ind w:left="5040" w:hanging="360"/>
+      </w:pPr>
+      <w:rPr>
+        <w:rFonts w:ascii="Symbol" w:hAnsi="Symbol" w:hint="default"/>
+      </w:rPr>
+    </w:lvl>
+    <w:lvl w:ilvl="7" w:tplc="08090003" w:tentative="1">
+      <w:start w:val="1"/>
+      <w:numFmt w:val="bullet"/>
+      <w:lvlText w:val="o"/>
+      <w:lvlJc w:val="left"/>
+      <w:pPr>
+        <w:ind w:left="5760" w:hanging="360"/>
+      </w:pPr>
+      <w:rPr>
+        <w:rFonts w:ascii="Courier New" w:hAnsi="Courier New" w:cs="Courier New" w:hint="default"/>
+      </w:rPr>
+    </w:lvl>
+    <w:lvl w:ilvl="8" w:tplc="08090005" w:tentative="1">
+      <w:start w:val="1"/>
+      <w:numFmt w:val="bullet"/>
+      <w:lvlText w:val=""/>
+      <w:lvlJc w:val="left"/>
+      <w:pPr>
+        <w:ind w:left="6480" w:hanging="360"/>
+      </w:pPr>
+      <w:rPr>
+        <w:rFonts w:ascii="Wingdings" w:hAnsi="Wingdings" w:hint="default"/>
+      </w:rPr>
+    </w:lvl>
+  </w:abstractNum>
+  <w:num w:numId="1">
+    <w:abstractNumId w:val="0"/>
+  </w:num>
+</w:numbering>
 </file>
 
 <file path=word/styles.xml><?xml version="1.0" encoding="utf-8"?>
@@ -161,6 +440,7 @@
     <w:lsdException w:name="HTML Sample" w:semiHidden="1" w:unhideWhenUsed="1"/>
     <w:lsdException w:name="HTML Typewriter" w:semiHidden="1" w:unhideWhenUsed="1"/>
     <w:lsdException w:name="HTML Variable" w:semiHidden="1" w:unhideWhenUsed="1"/>
+    <w:lsdException w:name="Normal Table" w:semiHidden="1" w:unhideWhenUsed="1"/>
     <w:lsdException w:name="annotation subject" w:semiHidden="1" w:unhideWhenUsed="1"/>
     <w:lsdException w:name="No List" w:semiHidden="1" w:unhideWhenUsed="1"/>
     <w:lsdException w:name="Outline List 1" w:semiHidden="1" w:unhideWhenUsed="1"/>
@@ -207,8 +487,10 @@
     <w:lsdException w:name="Table Subtle 2" w:semiHidden="1" w:unhideWhenUsed="1"/>
     <w:lsdException w:name="Table Web 1" w:semiHidden="1" w:unhideWhenUsed="1"/>
     <w:lsdException w:name="Table Web 2" w:semiHidden="1" w:unhideWhenUsed="1"/>
+    <w:lsdException w:name="Table Web 3" w:semiHidden="1" w:unhideWhenUsed="1"/>
     <w:lsdException w:name="Balloon Text" w:semiHidden="1" w:unhideWhenUsed="1"/>
     <w:lsdException w:name="Table Grid" w:uiPriority="39"/>
+    <w:lsdException w:name="Table Theme" w:semiHidden="1" w:unhideWhenUsed="1"/>
     <w:lsdException w:name="Placeholder Text" w:semiHidden="1"/>
     <w:lsdException w:name="No Spacing" w:uiPriority="1" w:qFormat="1"/>
     <w:lsdException w:name="Light Shading" w:uiPriority="60"/>
@@ -530,6 +812,29 @@
       <w:szCs w:val="26"/>
     </w:rPr>
   </w:style>
+  <w:style w:type="paragraph" w:styleId="ListParagraph">
+    <w:name w:val="List Paragraph"/>
+    <w:basedOn w:val="Normal"/>
+    <w:uiPriority w:val="34"/>
+    <w:qFormat/>
+    <w:rsid w:val="00213301"/>
+    <w:pPr>
+      <w:ind w:left="720"/>
+      <w:contextualSpacing/>
+    </w:pPr>
+  </w:style>
+  <w:style w:type="character" w:styleId="Hyperlink">
+    <w:name w:val="Hyperlink"/>
+    <w:basedOn w:val="DefaultParagraphFont"/>
+    <w:uiPriority w:val="99"/>
+    <w:semiHidden/>
+    <w:unhideWhenUsed/>
+    <w:rsid w:val="00213301"/>
+    <w:rPr>
+      <w:color w:val="0000FF"/>
+      <w:u w:val="single"/>
+    </w:rPr>
+  </w:style>
 </w:styles>
 </file>
 

</xml_diff>

<commit_message>
Added screenshot of tests
Managed to get a screenshot of all the tests passing
</commit_message>
<xml_diff>
--- a/Sprint_2/Reports/Sprint 2 Testing.docx
+++ b/Sprint_2/Reports/Sprint 2 Testing.docx
@@ -101,10 +101,7 @@
         </w:numPr>
       </w:pPr>
       <w:r>
-        <w:t>the output displayed on the website</w:t>
-      </w:r>
-      <w:r>
-        <w:t xml:space="preserve"> </w:t>
+        <w:t xml:space="preserve">the output displayed on the website </w:t>
       </w:r>
       <w:r>
         <w:t>matches the result from running the equivalent query manually using SQL</w:t>
@@ -122,10 +119,7 @@
         </w:numPr>
       </w:pPr>
       <w:r>
-        <w:t>the output displayed on the website</w:t>
-      </w:r>
-      <w:r>
-        <w:t xml:space="preserve"> is properly formatted,</w:t>
+        <w:t>the output displayed on the website is properly formatted,</w:t>
       </w:r>
     </w:p>
     <w:p>
@@ -182,6 +176,46 @@
       </w:r>
     </w:p>
     <w:p>
+      <w:r>
+        <w:rPr>
+          <w:noProof/>
+        </w:rPr>
+        <w:drawing>
+          <wp:inline distT="0" distB="0" distL="0" distR="0" wp14:anchorId="30C501FC" wp14:editId="567975F3">
+            <wp:extent cx="5731510" cy="2670810"/>
+            <wp:effectExtent l="0" t="0" r="2540" b="0"/>
+            <wp:docPr id="1" name="Picture 1"/>
+            <wp:cNvGraphicFramePr>
+              <a:graphicFrameLocks xmlns:a="http://schemas.openxmlformats.org/drawingml/2006/main" noChangeAspect="1"/>
+            </wp:cNvGraphicFramePr>
+            <a:graphic xmlns:a="http://schemas.openxmlformats.org/drawingml/2006/main">
+              <a:graphicData uri="http://schemas.openxmlformats.org/drawingml/2006/picture">
+                <pic:pic xmlns:pic="http://schemas.openxmlformats.org/drawingml/2006/picture">
+                  <pic:nvPicPr>
+                    <pic:cNvPr id="1" name=""/>
+                    <pic:cNvPicPr/>
+                  </pic:nvPicPr>
+                  <pic:blipFill>
+                    <a:blip r:embed="rId6"/>
+                    <a:stretch>
+                      <a:fillRect/>
+                    </a:stretch>
+                  </pic:blipFill>
+                  <pic:spPr>
+                    <a:xfrm>
+                      <a:off x="0" y="0"/>
+                      <a:ext cx="5731510" cy="2670810"/>
+                    </a:xfrm>
+                    <a:prstGeom prst="rect">
+                      <a:avLst/>
+                    </a:prstGeom>
+                  </pic:spPr>
+                </pic:pic>
+              </a:graphicData>
+            </a:graphic>
+          </wp:inline>
+        </w:drawing>
+      </w:r>
       <w:bookmarkStart w:id="0" w:name="_GoBack"/>
       <w:bookmarkEnd w:id="0"/>
     </w:p>

</xml_diff>